<commit_message>
Removed a paragraph in a word doc because we aren't showing table in the warning pdf letter
</commit_message>
<xml_diff>
--- a/Student_Attendance_WordDoc.docx
+++ b/Student_Attendance_WordDoc.docx
@@ -250,11 +250,6 @@
     <w:p>
       <w:r>
         <w:t xml:space="preserve">Students failing to meet the attendance requirement will be awarded with only a maximum grade of ‘P’ (non-graded pass) at the semestral assessments with an associated grade point of only 1.0. This means that the student will only be awarded a ‘P’ (Pass) or/and ‘F’ (Fail). The maximum GPA for a ‘P’ (Pass) is ‘1’ (one) and ‘F’ grade is ‘0’ (zero). This could affect the students overall Cumulative GPA (CGPA).   </w:t>
-      </w:r>
-    </w:p>
-    <w:p>
-      <w:r>
-        <w:t>Below is the summary of the subjects where your attendance is currently below the required threshold:</w:t>
       </w:r>
     </w:p>
     <w:p>

</xml_diff>